<commit_message>
Cambio en archivo doc
</commit_message>
<xml_diff>
--- a/M&R v1.docx
+++ b/M&R v1.docx
@@ -7,6 +7,7 @@
         <w:spacing w:after="0"/>
         <w:rPr>
           <w:b/>
+          <w:u w:val="single"/>
         </w:rPr>
       </w:pPr>
       <w:r>
@@ -15,6 +16,46 @@
         </w:rPr>
         <w:t>Mario Rodríguez Urrego</w:t>
       </w:r>
+      <w:r>
+        <w:rPr>
+          <w:b/>
+        </w:rPr>
+        <w:t>asdfasdf</w:t>
+      </w:r>
+      <w:bookmarkStart w:id="0" w:name="_GoBack"/>
+      <w:bookmarkEnd w:id="0"/>
+    </w:p>
+    <w:p>
+      <w:pPr>
+        <w:spacing w:after="0"/>
+        <w:rPr>
+          <w:b/>
+        </w:rPr>
+      </w:pPr>
+    </w:p>
+    <w:p>
+      <w:pPr>
+        <w:spacing w:after="0"/>
+        <w:rPr>
+          <w:b/>
+        </w:rPr>
+      </w:pPr>
+    </w:p>
+    <w:p>
+      <w:pPr>
+        <w:spacing w:after="0"/>
+        <w:rPr>
+          <w:b/>
+        </w:rPr>
+      </w:pPr>
+    </w:p>
+    <w:p>
+      <w:pPr>
+        <w:spacing w:after="0"/>
+        <w:rPr>
+          <w:b/>
+        </w:rPr>
+      </w:pPr>
       <w:r>
         <w:rPr>
           <w:noProof/>
@@ -340,7 +381,6 @@
         <w:rPr>
           <w:b/>
         </w:rPr>
-        <w:lastRenderedPageBreak/>
         <w:t>Aplicación Web</w:t>
       </w:r>
     </w:p>
@@ -992,7 +1032,6 @@
           <w:sz w:val="24"/>
           <w:szCs w:val="24"/>
         </w:rPr>
-        <w:lastRenderedPageBreak/>
         <w:t>Requerimientos Funcionales</w:t>
       </w:r>
     </w:p>
@@ -1394,28 +1433,12 @@
                 <w:color w:val="000000"/>
               </w:rPr>
             </w:pPr>
-            <w:proofErr w:type="spellStart"/>
-            <w:r>
-              <w:rPr>
-                <w:color w:val="000000"/>
-              </w:rPr>
-              <w:t>Successful</w:t>
-            </w:r>
-            <w:proofErr w:type="spellEnd"/>
-            <w:r>
-              <w:rPr>
-                <w:color w:val="000000"/>
-              </w:rPr>
-              <w:t xml:space="preserve"> - </w:t>
-            </w:r>
-            <w:proofErr w:type="spellStart"/>
-            <w:r>
-              <w:rPr>
-                <w:color w:val="000000"/>
-              </w:rPr>
-              <w:t>unsuccessful</w:t>
-            </w:r>
-            <w:proofErr w:type="spellEnd"/>
+            <w:r>
+              <w:rPr>
+                <w:color w:val="000000"/>
+              </w:rPr>
+              <w:t>Successful - unsuccessful</w:t>
+            </w:r>
           </w:p>
         </w:tc>
       </w:tr>
@@ -1740,28 +1763,12 @@
                 <w:color w:val="000000"/>
               </w:rPr>
             </w:pPr>
-            <w:proofErr w:type="spellStart"/>
-            <w:r>
-              <w:rPr>
-                <w:color w:val="000000"/>
-              </w:rPr>
-              <w:t>username</w:t>
-            </w:r>
-            <w:proofErr w:type="spellEnd"/>
-            <w:r>
-              <w:rPr>
-                <w:color w:val="000000"/>
-              </w:rPr>
-              <w:t xml:space="preserve"> y </w:t>
-            </w:r>
-            <w:proofErr w:type="spellStart"/>
-            <w:r>
-              <w:rPr>
-                <w:color w:val="000000"/>
-              </w:rPr>
-              <w:t>password</w:t>
-            </w:r>
-            <w:proofErr w:type="spellEnd"/>
+            <w:r>
+              <w:rPr>
+                <w:color w:val="000000"/>
+              </w:rPr>
+              <w:t>username y password</w:t>
+            </w:r>
           </w:p>
         </w:tc>
       </w:tr>
@@ -1817,28 +1824,12 @@
                 <w:color w:val="000000"/>
               </w:rPr>
             </w:pPr>
-            <w:proofErr w:type="spellStart"/>
-            <w:r>
-              <w:rPr>
-                <w:color w:val="000000"/>
-              </w:rPr>
-              <w:t>Successful</w:t>
-            </w:r>
-            <w:proofErr w:type="spellEnd"/>
-            <w:r>
-              <w:rPr>
-                <w:color w:val="000000"/>
-              </w:rPr>
-              <w:t xml:space="preserve"> - </w:t>
-            </w:r>
-            <w:proofErr w:type="spellStart"/>
-            <w:r>
-              <w:rPr>
-                <w:color w:val="000000"/>
-              </w:rPr>
-              <w:t>unsuccessful</w:t>
-            </w:r>
-            <w:proofErr w:type="spellEnd"/>
+            <w:r>
+              <w:rPr>
+                <w:color w:val="000000"/>
+              </w:rPr>
+              <w:t>Successful - unsuccessful</w:t>
+            </w:r>
           </w:p>
         </w:tc>
       </w:tr>
@@ -1992,7 +1983,6 @@
                 <w:b/>
                 <w:color w:val="000000"/>
               </w:rPr>
-              <w:lastRenderedPageBreak/>
               <w:t>Código:</w:t>
             </w:r>
           </w:p>
@@ -3034,6 +3024,7 @@
                 <w:b/>
                 <w:color w:val="000000"/>
               </w:rPr>
+              <w:lastRenderedPageBreak/>
               <w:t>Resumen:</w:t>
             </w:r>
           </w:p>
@@ -4533,6 +4524,7 @@
                 <w:b/>
                 <w:color w:val="000000"/>
               </w:rPr>
+              <w:lastRenderedPageBreak/>
               <w:t>Fecha Requerimiento:</w:t>
             </w:r>
           </w:p>
@@ -4718,7 +4710,6 @@
                 <w:b/>
                 <w:color w:val="000000"/>
               </w:rPr>
-              <w:lastRenderedPageBreak/>
               <w:t>Entradas:</w:t>
             </w:r>
           </w:p>
@@ -6028,7 +6019,6 @@
                 <w:b/>
                 <w:color w:val="000000"/>
               </w:rPr>
-              <w:lastRenderedPageBreak/>
               <w:t>Historia de Usuario</w:t>
             </w:r>
           </w:p>
@@ -6711,7 +6701,6 @@
         <w:rPr>
           <w:noProof/>
         </w:rPr>
-        <w:lastRenderedPageBreak/>
         <w:drawing>
           <wp:inline distT="0" distB="0" distL="0" distR="0">
             <wp:extent cx="4933950" cy="4248150"/>
@@ -7457,8 +7446,8 @@
           <w:b/>
         </w:rPr>
       </w:pPr>
-      <w:bookmarkStart w:id="0" w:name="_gjdgxs" w:colFirst="0" w:colLast="0"/>
-      <w:bookmarkEnd w:id="0"/>
+      <w:bookmarkStart w:id="1" w:name="_gjdgxs" w:colFirst="0" w:colLast="0"/>
+      <w:bookmarkEnd w:id="1"/>
       <w:r>
         <w:rPr>
           <w:noProof/>
@@ -7853,7 +7842,7 @@
           </mc:Choice>
           <mc:Fallback>
             <w:pict>
-              <v:shapetype w14:anchorId="4FCBF3A6" id="_x0000_t13" coordsize="21600,21600" o:spt="13" adj="16200,5400" path="m@0,l@0@1,0@1,0@2@0@2@0,21600,21600,10800xe">
+              <v:shapetype w14:anchorId="41522116" id="_x0000_t13" coordsize="21600,21600" o:spt="13" adj="16200,5400" path="m@0,l@0@1,0@1,0@2@0@2@0,21600,21600,10800xe">
                 <v:stroke joinstyle="miter"/>
                 <v:formulas>
                   <v:f eqn="val #0"/>
@@ -8204,7 +8193,7 @@
           </mc:Choice>
           <mc:Fallback>
             <w:pict>
-              <v:shapetype w14:anchorId="233D452A" id="_x0000_t105" coordsize="21600,21600" o:spt="105" adj="12960,19440,14400" path="wr,0@3@23,0@22@4,0@15,0@1@23@7,0@13@2l@14@2@8@22@12@2at,0@3@23@11@2@17@26@15,0@1@23@17@26@15@22xewr,0@3@23@4,0@17@26nfe">
+              <v:shapetype w14:anchorId="462A4F3C" id="_x0000_t105" coordsize="21600,21600" o:spt="105" adj="12960,19440,14400" path="wr,0@3@23,0@22@4,0@15,0@1@23@7,0@13@2l@14@2@8@22@12@2at,0@3@23@11@2@17@26@15,0@1@23@17@26@15@22xewr,0@3@23@4,0@17@26nfe">
                 <v:stroke joinstyle="miter"/>
                 <v:formulas>
                   <v:f eqn="val #0"/>
@@ -8436,15 +8425,7 @@
         <w:t>Contraseña:</w:t>
       </w:r>
       <w:r>
-        <w:t xml:space="preserve"> La contraseña que se </w:t>
-      </w:r>
-      <w:proofErr w:type="spellStart"/>
-      <w:r>
-        <w:t>registro</w:t>
-      </w:r>
-      <w:proofErr w:type="spellEnd"/>
-      <w:r>
-        <w:t xml:space="preserve"> en el momento de registrarse en la aplicación.</w:t>
+        <w:t xml:space="preserve"> La contraseña que se registro en el momento de registrarse en la aplicación.</w:t>
       </w:r>
     </w:p>
     <w:p>
@@ -9108,15 +9089,7 @@
         <w:t>Documento:</w:t>
       </w:r>
       <w:r>
-        <w:t xml:space="preserve"> es el </w:t>
-      </w:r>
-      <w:proofErr w:type="spellStart"/>
-      <w:r>
-        <w:t>numero</w:t>
-      </w:r>
-      <w:proofErr w:type="spellEnd"/>
-      <w:r>
-        <w:t xml:space="preserve"> de documento del usuario.</w:t>
+        <w:t xml:space="preserve"> es el numero de documento del usuario.</w:t>
       </w:r>
     </w:p>
     <w:p>
@@ -9191,15 +9164,7 @@
         <w:t>Teléfono:</w:t>
       </w:r>
       <w:r>
-        <w:t xml:space="preserve"> </w:t>
-      </w:r>
-      <w:proofErr w:type="spellStart"/>
-      <w:r>
-        <w:t>Numero</w:t>
-      </w:r>
-      <w:proofErr w:type="spellEnd"/>
-      <w:r>
-        <w:t xml:space="preserve"> telefónico de contacto, preferiblemente móvil.</w:t>
+        <w:t xml:space="preserve"> Numero telefónico de contacto, preferiblemente móvil.</w:t>
       </w:r>
     </w:p>
     <w:p>
@@ -9407,7 +9372,7 @@
           </mc:Choice>
           <mc:Fallback>
             <w:pict>
-              <v:rect w14:anchorId="498D7245" id="Rectángulo 58" o:spid="_x0000_s1026" style="position:absolute;margin-left:297.45pt;margin-top:35.95pt;width:125.25pt;height:23.25pt;z-index:251678720;visibility:visible;mso-wrap-style:square;mso-width-percent:0;mso-height-percent:0;mso-wrap-distance-left:9pt;mso-wrap-distance-top:0;mso-wrap-distance-right:9pt;mso-wrap-distance-bottom:0;mso-position-horizontal:absolute;mso-position-horizontal-relative:text;mso-position-vertical:absolute;mso-position-vertical-relative:text;mso-width-percent:0;mso-height-percent:0;mso-width-relative:page;mso-height-relative:page;v-text-anchor:middle" o:gfxdata="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" fillcolor="white [3212]" strokecolor="white [3212]" strokeweight="2pt"/>
+              <v:rect w14:anchorId="31BBF722" id="Rectángulo 58" o:spid="_x0000_s1026" style="position:absolute;margin-left:297.45pt;margin-top:35.95pt;width:125.25pt;height:23.25pt;z-index:251678720;visibility:visible;mso-wrap-style:square;mso-width-percent:0;mso-height-percent:0;mso-wrap-distance-left:9pt;mso-wrap-distance-top:0;mso-wrap-distance-right:9pt;mso-wrap-distance-bottom:0;mso-position-horizontal:absolute;mso-position-horizontal-relative:text;mso-position-vertical:absolute;mso-position-vertical-relative:text;mso-width-percent:0;mso-height-percent:0;mso-width-relative:page;mso-height-relative:page;v-text-anchor:middle" o:gfxdata="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" fillcolor="white [3212]" strokecolor="white [3212]" strokeweight="2pt"/>
             </w:pict>
           </mc:Fallback>
         </mc:AlternateContent>
@@ -10055,7 +10020,7 @@
           </mc:Choice>
           <mc:Fallback>
             <w:pict>
-              <v:rect w14:anchorId="70167277" id="Rectángulo 55" o:spid="_x0000_s1026" style="position:absolute;margin-left:8.7pt;margin-top:309.4pt;width:270.75pt;height:10.5pt;z-index:251681792;visibility:visible;mso-wrap-style:square;mso-width-percent:0;mso-height-percent:0;mso-wrap-distance-left:9pt;mso-wrap-distance-top:0;mso-wrap-distance-right:9pt;mso-wrap-distance-bottom:0;mso-position-horizontal:absolute;mso-position-horizontal-relative:text;mso-position-vertical:absolute;mso-position-vertical-relative:text;mso-width-percent:0;mso-height-percent:0;mso-width-relative:margin;mso-height-relative:margin;v-text-anchor:middle" o:gfxdata="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" fillcolor="white [3212]" strokecolor="white [3212]" strokeweight="2pt"/>
+              <v:rect w14:anchorId="7203F2F2" id="Rectángulo 55" o:spid="_x0000_s1026" style="position:absolute;margin-left:8.7pt;margin-top:309.4pt;width:270.75pt;height:10.5pt;z-index:251681792;visibility:visible;mso-wrap-style:square;mso-width-percent:0;mso-height-percent:0;mso-wrap-distance-left:9pt;mso-wrap-distance-top:0;mso-wrap-distance-right:9pt;mso-wrap-distance-bottom:0;mso-position-horizontal:absolute;mso-position-horizontal-relative:text;mso-position-vertical:absolute;mso-position-vertical-relative:text;mso-width-percent:0;mso-height-percent:0;mso-width-relative:margin;mso-height-relative:margin;v-text-anchor:middle" o:gfxdata="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" fillcolor="white [3212]" strokecolor="white [3212]" strokeweight="2pt"/>
             </w:pict>
           </mc:Fallback>
         </mc:AlternateContent>
@@ -10137,7 +10102,7 @@
           </mc:Choice>
           <mc:Fallback>
             <w:pict>
-              <v:rect w14:anchorId="6A1B9563" id="Rectángulo 54" o:spid="_x0000_s1026" style="position:absolute;margin-left:311.7pt;margin-top:35.65pt;width:123pt;height:27.75pt;z-index:251680768;visibility:visible;mso-wrap-style:square;mso-width-percent:0;mso-height-percent:0;mso-wrap-distance-left:9pt;mso-wrap-distance-top:0;mso-wrap-distance-right:9pt;mso-wrap-distance-bottom:0;mso-position-horizontal:absolute;mso-position-horizontal-relative:text;mso-position-vertical:absolute;mso-position-vertical-relative:text;mso-width-percent:0;mso-height-percent:0;mso-width-relative:page;mso-height-relative:page;v-text-anchor:middle" o:gfxdata="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" fillcolor="white [3212]" strokecolor="white [3212]" strokeweight="2pt"/>
+              <v:rect w14:anchorId="23633C78" id="Rectángulo 54" o:spid="_x0000_s1026" style="position:absolute;margin-left:311.7pt;margin-top:35.65pt;width:123pt;height:27.75pt;z-index:251680768;visibility:visible;mso-wrap-style:square;mso-width-percent:0;mso-height-percent:0;mso-wrap-distance-left:9pt;mso-wrap-distance-top:0;mso-wrap-distance-right:9pt;mso-wrap-distance-bottom:0;mso-position-horizontal:absolute;mso-position-horizontal-relative:text;mso-position-vertical:absolute;mso-position-vertical-relative:text;mso-width-percent:0;mso-height-percent:0;mso-width-relative:page;mso-height-relative:page;v-text-anchor:middle" o:gfxdata="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" fillcolor="white [3212]" strokecolor="white [3212]" strokeweight="2pt"/>
             </w:pict>
           </mc:Fallback>
         </mc:AlternateContent>
@@ -10653,35 +10618,7 @@
         <w:rPr>
           <w:b/>
         </w:rPr>
-        <w:t xml:space="preserve">*Si se </w:t>
-      </w:r>
-      <w:proofErr w:type="spellStart"/>
-      <w:r>
-        <w:rPr>
-          <w:b/>
-        </w:rPr>
-        <w:t>registro</w:t>
-      </w:r>
-      <w:proofErr w:type="spellEnd"/>
-      <w:r>
-        <w:rPr>
-          <w:b/>
-        </w:rPr>
-        <w:t xml:space="preserve"> y </w:t>
-      </w:r>
-      <w:proofErr w:type="spellStart"/>
-      <w:r>
-        <w:rPr>
-          <w:b/>
-        </w:rPr>
-        <w:t>esta</w:t>
-      </w:r>
-      <w:proofErr w:type="spellEnd"/>
-      <w:r>
-        <w:rPr>
-          <w:b/>
-        </w:rPr>
-        <w:t xml:space="preserve"> intentando ingresar al sistema, es necesario que el administrador autentique su usuario, después de validar la información registrada.</w:t>
+        <w:t>*Si se registro y esta intentando ingresar al sistema, es necesario que el administrador autentique su usuario, después de validar la información registrada.</w:t>
       </w:r>
     </w:p>
     <w:p>
@@ -10806,7 +10743,7 @@
           </mc:Choice>
           <mc:Fallback>
             <w:pict>
-              <v:rect w14:anchorId="59D0A235" id="Rectángulo 51" o:spid="_x0000_s1026" style="position:absolute;margin-left:9.45pt;margin-top:310.9pt;width:270.75pt;height:8.25pt;z-index:251684864;visibility:visible;mso-wrap-style:square;mso-width-percent:0;mso-height-percent:0;mso-wrap-distance-left:9pt;mso-wrap-distance-top:0;mso-wrap-distance-right:9pt;mso-wrap-distance-bottom:0;mso-position-horizontal:absolute;mso-position-horizontal-relative:text;mso-position-vertical:absolute;mso-position-vertical-relative:text;mso-width-percent:0;mso-height-percent:0;mso-width-relative:margin;mso-height-relative:margin;v-text-anchor:middle" o:gfxdata="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" fillcolor="white [3212]" strokecolor="white [3212]" strokeweight="2pt"/>
+              <v:rect w14:anchorId="19477F90" id="Rectángulo 51" o:spid="_x0000_s1026" style="position:absolute;margin-left:9.45pt;margin-top:310.9pt;width:270.75pt;height:8.25pt;z-index:251684864;visibility:visible;mso-wrap-style:square;mso-width-percent:0;mso-height-percent:0;mso-wrap-distance-left:9pt;mso-wrap-distance-top:0;mso-wrap-distance-right:9pt;mso-wrap-distance-bottom:0;mso-position-horizontal:absolute;mso-position-horizontal-relative:text;mso-position-vertical:absolute;mso-position-vertical-relative:text;mso-width-percent:0;mso-height-percent:0;mso-width-relative:margin;mso-height-relative:margin;v-text-anchor:middle" o:gfxdata="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" fillcolor="white [3212]" strokecolor="white [3212]" strokeweight="2pt"/>
             </w:pict>
           </mc:Fallback>
         </mc:AlternateContent>
@@ -10888,7 +10825,7 @@
           </mc:Choice>
           <mc:Fallback>
             <w:pict>
-              <v:rect w14:anchorId="35B019C8" id="Rectángulo 50" o:spid="_x0000_s1026" style="position:absolute;margin-left:313.2pt;margin-top:35.65pt;width:121.5pt;height:27.75pt;z-index:251683840;visibility:visible;mso-wrap-style:square;mso-width-percent:0;mso-height-percent:0;mso-wrap-distance-left:9pt;mso-wrap-distance-top:0;mso-wrap-distance-right:9pt;mso-wrap-distance-bottom:0;mso-position-horizontal:absolute;mso-position-horizontal-relative:text;mso-position-vertical:absolute;mso-position-vertical-relative:text;mso-width-percent:0;mso-height-percent:0;mso-width-relative:page;mso-height-relative:page;v-text-anchor:middle" o:gfxdata="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" fillcolor="white [3212]" strokecolor="white [3212]" strokeweight="2pt"/>
+              <v:rect w14:anchorId="664E669F" id="Rectángulo 50" o:spid="_x0000_s1026" style="position:absolute;margin-left:313.2pt;margin-top:35.65pt;width:121.5pt;height:27.75pt;z-index:251683840;visibility:visible;mso-wrap-style:square;mso-width-percent:0;mso-height-percent:0;mso-wrap-distance-left:9pt;mso-wrap-distance-top:0;mso-wrap-distance-right:9pt;mso-wrap-distance-bottom:0;mso-position-horizontal:absolute;mso-position-horizontal-relative:text;mso-position-vertical:absolute;mso-position-vertical-relative:text;mso-width-percent:0;mso-height-percent:0;mso-width-relative:page;mso-height-relative:page;v-text-anchor:middle" o:gfxdata="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" fillcolor="white [3212]" strokecolor="white [3212]" strokeweight="2pt"/>
             </w:pict>
           </mc:Fallback>
         </mc:AlternateContent>
@@ -11247,15 +11184,7 @@
         <w:t xml:space="preserve">Hora Entrada: </w:t>
       </w:r>
       <w:r>
-        <w:t xml:space="preserve">Indica la hora en la que se </w:t>
-      </w:r>
-      <w:proofErr w:type="spellStart"/>
-      <w:r>
-        <w:t>ingreso</w:t>
-      </w:r>
-      <w:proofErr w:type="spellEnd"/>
-      <w:r>
-        <w:t xml:space="preserve"> el vehículo al parqueadero.</w:t>
+        <w:t>Indica la hora en la que se ingreso el vehículo al parqueadero.</w:t>
       </w:r>
     </w:p>
     <w:p>
@@ -11320,23 +11249,7 @@
         <w:t>Pagar:</w:t>
       </w:r>
       <w:r>
-        <w:t xml:space="preserve"> Al dar </w:t>
-      </w:r>
-      <w:proofErr w:type="spellStart"/>
-      <w:r>
-        <w:t>click</w:t>
-      </w:r>
-      <w:proofErr w:type="spellEnd"/>
-      <w:r>
-        <w:t xml:space="preserve"> en el botón pagar se generará un formulario y se direccionará al usuario a la </w:t>
-      </w:r>
-      <w:proofErr w:type="spellStart"/>
-      <w:r>
-        <w:t>pagina</w:t>
-      </w:r>
-      <w:proofErr w:type="spellEnd"/>
-      <w:r>
-        <w:t xml:space="preserve"> para realizar pagos PSE.</w:t>
+        <w:t xml:space="preserve"> Al dar click en el botón pagar se generará un formulario y se direccionará al usuario a la pagina para realizar pagos PSE.</w:t>
       </w:r>
     </w:p>
     <w:p>
@@ -11703,13 +11616,8 @@
         </w:rPr>
         <w:t xml:space="preserve">Cedula: </w:t>
       </w:r>
-      <w:proofErr w:type="spellStart"/>
-      <w:r>
-        <w:t>Num</w:t>
-      </w:r>
-      <w:proofErr w:type="spellEnd"/>
-      <w:r>
-        <w:t>. Identificación del usuario</w:t>
+      <w:r>
+        <w:t>Num. Identificación del usuario</w:t>
       </w:r>
     </w:p>
     <w:p>
@@ -11803,15 +11711,7 @@
         <w:t>Pagar:</w:t>
       </w:r>
       <w:r>
-        <w:t xml:space="preserve"> Al dar </w:t>
-      </w:r>
-      <w:proofErr w:type="spellStart"/>
-      <w:r>
-        <w:t>click</w:t>
-      </w:r>
-      <w:proofErr w:type="spellEnd"/>
-      <w:r>
-        <w:t xml:space="preserve"> en el botón pagar se generará un formulario y se direccionará al usuario a la página para realizar pagos PSE.</w:t>
+        <w:t xml:space="preserve"> Al dar click en el botón pagar se generará un formulario y se direccionará al usuario a la página para realizar pagos PSE.</w:t>
       </w:r>
     </w:p>
     <w:p>
@@ -12841,21 +12741,7 @@
           <w:b/>
         </w:rPr>
         <w:lastRenderedPageBreak/>
-        <w:t xml:space="preserve">Confirmar </w:t>
-      </w:r>
-      <w:proofErr w:type="gramStart"/>
-      <w:r>
-        <w:rPr>
-          <w:b/>
-        </w:rPr>
-        <w:t>cierre  de</w:t>
-      </w:r>
-      <w:proofErr w:type="gramEnd"/>
-      <w:r>
-        <w:rPr>
-          <w:b/>
-        </w:rPr>
-        <w:t xml:space="preserve"> sesión</w:t>
+        <w:t>Confirmar cierre  de sesión</w:t>
       </w:r>
     </w:p>
     <w:p>
@@ -13008,16 +12894,8 @@
         <w:rPr>
           <w:b/>
         </w:rPr>
-        <w:t xml:space="preserve">¿Desea finalizar su </w:t>
-      </w:r>
-      <w:proofErr w:type="gramStart"/>
-      <w:r>
-        <w:rPr>
-          <w:b/>
-        </w:rPr>
-        <w:t>sesión?.</w:t>
-      </w:r>
-      <w:proofErr w:type="gramEnd"/>
+        <w:t>¿Desea finalizar su sesión?.</w:t>
+      </w:r>
     </w:p>
     <w:p>
       <w:pPr>
@@ -13053,15 +12931,7 @@
         <w:t>Confirmar:</w:t>
       </w:r>
       <w:r>
-        <w:t xml:space="preserve"> Al dar </w:t>
-      </w:r>
-      <w:proofErr w:type="spellStart"/>
-      <w:r>
-        <w:t>click</w:t>
-      </w:r>
-      <w:proofErr w:type="spellEnd"/>
-      <w:r>
-        <w:t xml:space="preserve"> en el botón confirmar nos finalizara la sesión y nos direccionara a la pantalla del Login.</w:t>
+        <w:t xml:space="preserve"> Al dar click en el botón confirmar nos finalizara la sesión y nos direccionara a la pantalla del Login.</w:t>
       </w:r>
     </w:p>
     <w:p>
@@ -14106,14 +13976,7 @@
           <w:b/>
         </w:rPr>
         <w:tab/>
-        <w:t xml:space="preserve">      FFEA</w:t>
-      </w:r>
-      <w:proofErr w:type="gramStart"/>
-      <w:r>
-        <w:rPr>
-          <w:b/>
-        </w:rPr>
-        <w:t xml:space="preserve">80  </w:t>
+        <w:t xml:space="preserve">      FFEA80  </w:t>
       </w:r>
       <w:r>
         <w:rPr>
@@ -14121,7 +13984,6 @@
         </w:rPr>
         <w:tab/>
       </w:r>
-      <w:proofErr w:type="gramEnd"/>
       <w:r>
         <w:rPr>
           <w:b/>
@@ -14312,8 +14174,6 @@
           <w:b/>
         </w:rPr>
       </w:pPr>
-      <w:bookmarkStart w:id="1" w:name="_GoBack"/>
-      <w:bookmarkEnd w:id="1"/>
     </w:p>
     <w:sectPr>
       <w:headerReference w:type="default" r:id="rId47"/>

</xml_diff>